<commit_message>
restructuring the paths to data - it will be easy to automate, future updates.
</commit_message>
<xml_diff>
--- a/Hemesh/Self-Development/ranking self development.docx
+++ b/Hemesh/Self-Development/ranking self development.docx
@@ -25,316 +25,6 @@
     <w:p>
       <w:pPr>
         <w:rPr>
-          <w:rFonts w:eastAsiaTheme="minorEastAsia"/>
-          <w:b/>
-          <w:color w:val="FF0000"/>
-          <w:sz w:val="24"/>
-          <w:szCs w:val="24"/>
-        </w:rPr>
-      </w:pPr>
-      <w:r>
-        <w:rPr>
-          <w:rFonts w:eastAsiaTheme="minorEastAsia"/>
-          <w:b/>
-          <w:color w:val="FF0000"/>
-          <w:sz w:val="24"/>
-          <w:szCs w:val="24"/>
-        </w:rPr>
-        <w:t>Hobbies</w:t>
-      </w:r>
-    </w:p>
-    <w:p>
-      <w:pPr>
-        <w:rPr>
-          <w:rFonts w:eastAsiaTheme="minorEastAsia"/>
-          <w:b/>
-          <w:color w:val="FF0000"/>
-          <w:sz w:val="24"/>
-          <w:szCs w:val="24"/>
-        </w:rPr>
-      </w:pPr>
-      <m:oMathPara>
-        <m:oMath>
-          <m:r>
-            <m:rPr>
-              <m:sty m:val="bi"/>
-            </m:rPr>
-            <w:rPr>
-              <w:rFonts w:ascii="Cambria Math" w:hAnsi="Cambria Math"/>
-              <w:color w:val="FF0000"/>
-              <w:sz w:val="24"/>
-              <w:szCs w:val="24"/>
-            </w:rPr>
-            <m:t>0≤e^(-</m:t>
-          </m:r>
-          <m:f>
-            <m:fPr>
-              <m:ctrlPr>
-                <w:rPr>
-                  <w:rFonts w:ascii="Cambria Math" w:hAnsi="Cambria Math"/>
-                  <w:b/>
-                  <w:i/>
-                  <w:color w:val="FF0000"/>
-                  <w:sz w:val="24"/>
-                  <w:szCs w:val="24"/>
-                </w:rPr>
-              </m:ctrlPr>
-            </m:fPr>
-            <m:num>
-              <m:r>
-                <m:rPr>
-                  <m:sty m:val="bi"/>
-                </m:rPr>
-                <w:rPr>
-                  <w:rFonts w:ascii="Cambria Math" w:hAnsi="Cambria Math"/>
-                  <w:color w:val="FF0000"/>
-                  <w:sz w:val="24"/>
-                  <w:szCs w:val="24"/>
-                </w:rPr>
-                <m:t>1</m:t>
-              </m:r>
-            </m:num>
-            <m:den>
-              <m:r>
-                <m:rPr>
-                  <m:sty m:val="bi"/>
-                </m:rPr>
-                <w:rPr>
-                  <w:rFonts w:ascii="Cambria Math" w:hAnsi="Cambria Math"/>
-                  <w:color w:val="FF0000"/>
-                  <w:sz w:val="24"/>
-                  <w:szCs w:val="24"/>
-                </w:rPr>
-                <m:t>a</m:t>
-              </m:r>
-              <m:r>
-                <m:rPr>
-                  <m:sty m:val="bi"/>
-                </m:rPr>
-                <w:rPr>
-                  <w:rFonts w:ascii="Cambria Math" w:hAnsi="Cambria Math"/>
-                  <w:color w:val="FF0000"/>
-                  <w:sz w:val="24"/>
-                  <w:szCs w:val="24"/>
-                </w:rPr>
-                <m:t>1</m:t>
-              </m:r>
-            </m:den>
-          </m:f>
-          <m:r>
-            <m:rPr>
-              <m:sty m:val="bi"/>
-            </m:rPr>
-            <w:rPr>
-              <w:rFonts w:ascii="Cambria Math" w:hAnsi="Cambria Math"/>
-              <w:color w:val="FF0000"/>
-              <w:sz w:val="24"/>
-              <w:szCs w:val="24"/>
-            </w:rPr>
-            <m:t>-</m:t>
-          </m:r>
-          <m:f>
-            <m:fPr>
-              <m:ctrlPr>
-                <w:rPr>
-                  <w:rFonts w:ascii="Cambria Math" w:hAnsi="Cambria Math"/>
-                  <w:b/>
-                  <w:i/>
-                  <w:color w:val="FF0000"/>
-                  <w:sz w:val="24"/>
-                  <w:szCs w:val="24"/>
-                </w:rPr>
-              </m:ctrlPr>
-            </m:fPr>
-            <m:num>
-              <m:r>
-                <m:rPr>
-                  <m:sty m:val="bi"/>
-                </m:rPr>
-                <w:rPr>
-                  <w:rFonts w:ascii="Cambria Math" w:hAnsi="Cambria Math"/>
-                  <w:color w:val="FF0000"/>
-                  <w:sz w:val="24"/>
-                  <w:szCs w:val="24"/>
-                </w:rPr>
-                <m:t>1</m:t>
-              </m:r>
-            </m:num>
-            <m:den>
-              <m:r>
-                <m:rPr>
-                  <m:sty m:val="bi"/>
-                </m:rPr>
-                <w:rPr>
-                  <w:rFonts w:ascii="Cambria Math" w:hAnsi="Cambria Math"/>
-                  <w:color w:val="FF0000"/>
-                  <w:sz w:val="24"/>
-                  <w:szCs w:val="24"/>
-                </w:rPr>
-                <m:t>a</m:t>
-              </m:r>
-              <m:r>
-                <m:rPr>
-                  <m:sty m:val="bi"/>
-                </m:rPr>
-                <w:rPr>
-                  <w:rFonts w:ascii="Cambria Math" w:hAnsi="Cambria Math"/>
-                  <w:color w:val="FF0000"/>
-                  <w:sz w:val="24"/>
-                  <w:szCs w:val="24"/>
-                </w:rPr>
-                <m:t>2</m:t>
-              </m:r>
-            </m:den>
-          </m:f>
-          <m:r>
-            <m:rPr>
-              <m:sty m:val="bi"/>
-            </m:rPr>
-            <w:rPr>
-              <w:rFonts w:ascii="Cambria Math" w:hAnsi="Cambria Math"/>
-              <w:color w:val="FF0000"/>
-              <w:sz w:val="24"/>
-              <w:szCs w:val="24"/>
-            </w:rPr>
-            <m:t>)≤1</m:t>
-          </m:r>
-        </m:oMath>
-      </m:oMathPara>
-    </w:p>
-    <w:p>
-      <w:pPr>
-        <w:rPr>
-          <w:rFonts w:eastAsiaTheme="minorEastAsia"/>
-          <w:color w:val="FF0000"/>
-          <w:sz w:val="24"/>
-          <w:szCs w:val="24"/>
-        </w:rPr>
-      </w:pPr>
-      <w:r>
-        <w:rPr>
-          <w:rFonts w:eastAsiaTheme="minorEastAsia"/>
-          <w:b/>
-          <w:color w:val="FF0000"/>
-          <w:sz w:val="24"/>
-          <w:szCs w:val="24"/>
-        </w:rPr>
-        <w:t xml:space="preserve">a1/a2 </w:t>
-      </w:r>
-      <w:r>
-        <w:rPr>
-          <w:rFonts w:eastAsiaTheme="minorEastAsia"/>
-          <w:color w:val="FF0000"/>
-          <w:sz w:val="24"/>
-          <w:szCs w:val="24"/>
-        </w:rPr>
-        <w:t>are the number of years they have practiced a hobby. Note additional hobbies can be added.</w:t>
-      </w:r>
-    </w:p>
-    <w:p>
-      <w:pPr>
-        <w:rPr>
-          <w:rFonts w:eastAsiaTheme="minorEastAsia"/>
-          <w:color w:val="FF0000"/>
-          <w:sz w:val="24"/>
-          <w:szCs w:val="24"/>
-        </w:rPr>
-      </w:pPr>
-      <w:r>
-        <w:rPr>
-          <w:rFonts w:eastAsiaTheme="minorEastAsia"/>
-          <w:color w:val="FF0000"/>
-          <w:sz w:val="24"/>
-          <w:szCs w:val="24"/>
-        </w:rPr>
-        <w:t>If this information is not gained from the CV, then we will get the info from the questionnaire that George designed.</w:t>
-      </w:r>
-    </w:p>
-    <w:p>
-      <w:pPr>
-        <w:rPr>
-          <w:rFonts w:eastAsiaTheme="minorEastAsia"/>
-          <w:color w:val="FF0000"/>
-          <w:sz w:val="24"/>
-          <w:szCs w:val="24"/>
-        </w:rPr>
-      </w:pPr>
-    </w:p>
-    <w:p>
-      <w:pPr>
-        <w:rPr>
-          <w:rFonts w:eastAsiaTheme="minorEastAsia"/>
-          <w:color w:val="FF0000"/>
-          <w:sz w:val="24"/>
-          <w:szCs w:val="24"/>
-        </w:rPr>
-      </w:pPr>
-      <w:r>
-        <w:rPr>
-          <w:rFonts w:eastAsiaTheme="minorEastAsia"/>
-          <w:color w:val="FF0000"/>
-          <w:sz w:val="24"/>
-          <w:szCs w:val="24"/>
-        </w:rPr>
-        <w:t>Things to consider:</w:t>
-      </w:r>
-    </w:p>
-    <w:p>
-      <w:pPr>
-        <w:pStyle w:val="ListParagraph"/>
-        <w:numPr>
-          <w:ilvl w:val="0"/>
-          <w:numId w:val="1"/>
-        </w:numPr>
-        <w:rPr>
-          <w:color w:val="FF0000"/>
-        </w:rPr>
-      </w:pPr>
-      <w:r>
-        <w:rPr>
-          <w:color w:val="FF0000"/>
-        </w:rPr>
-        <w:t>Should specific hobbies have greater weighting</w:t>
-      </w:r>
-      <w:r>
-        <w:rPr>
-          <w:color w:val="FF0000"/>
-        </w:rPr>
-        <w:t>s than others</w:t>
-      </w:r>
-      <w:r>
-        <w:rPr>
-          <w:color w:val="FF0000"/>
-        </w:rPr>
-        <w:t>. This should be dependent on what the client wants to value.</w:t>
-      </w:r>
-    </w:p>
-    <w:p>
-      <w:pPr>
-        <w:pStyle w:val="ListParagraph"/>
-        <w:numPr>
-          <w:ilvl w:val="0"/>
-          <w:numId w:val="1"/>
-        </w:numPr>
-        <w:rPr>
-          <w:color w:val="FF0000"/>
-        </w:rPr>
-      </w:pPr>
-      <w:r>
-        <w:rPr>
-          <w:color w:val="FF0000"/>
-        </w:rPr>
-        <w:t>Also need to consider competition</w:t>
-      </w:r>
-    </w:p>
-    <w:p>
-      <w:r>
-        <w:t>Note – we might be consider removing the above.</w:t>
-      </w:r>
-    </w:p>
-    <w:p>
-      <w:pPr>
-        <w:rPr>
           <w:b/>
         </w:rPr>
       </w:pPr>
@@ -343,6 +33,12 @@
           <w:b/>
         </w:rPr>
         <w:t>Sports</w:t>
+      </w:r>
+      <w:r>
+        <w:rPr>
+          <w:b/>
+        </w:rPr>
+        <w:t>/Hobbies</w:t>
       </w:r>
     </w:p>
     <w:p>
@@ -586,48 +282,20 @@
         </w:numPr>
       </w:pPr>
       <w:r>
-        <w:t>Also need to consider competition</w:t>
-      </w:r>
-      <w:r>
-        <w:t xml:space="preserve"> (level of competition </w:t>
-      </w:r>
-      <w:proofErr w:type="spellStart"/>
-      <w:r>
-        <w:t>e.g</w:t>
-      </w:r>
-      <w:proofErr w:type="spellEnd"/>
-      <w:r>
-        <w:t xml:space="preserve"> regional/national/international)</w:t>
-      </w:r>
-    </w:p>
-    <w:p>
-      <w:pPr>
-        <w:pStyle w:val="ListParagraph"/>
-        <w:numPr>
-          <w:ilvl w:val="0"/>
-          <w:numId w:val="1"/>
-        </w:numPr>
-      </w:pPr>
-      <w:r>
         <w:t>Seniority/ coaching.</w:t>
       </w:r>
     </w:p>
     <w:p/>
-    <w:p/>
-    <w:p/>
-    <w:p/>
-    <w:p/>
-    <w:p>
-      <w:pPr>
-        <w:rPr>
-          <w:b/>
-        </w:rPr>
-      </w:pPr>
-      <w:r>
-        <w:rPr>
-          <w:b/>
-        </w:rPr>
-        <w:lastRenderedPageBreak/>
+    <w:p>
+      <w:pPr>
+        <w:rPr>
+          <w:b/>
+        </w:rPr>
+      </w:pPr>
+      <w:r>
+        <w:rPr>
+          <w:b/>
+        </w:rPr>
         <w:t>Charitable work</w:t>
       </w:r>
     </w:p>
@@ -1024,18 +692,7 @@
               <w:sz w:val="24"/>
               <w:szCs w:val="24"/>
             </w:rPr>
-            <m:t>0≤</m:t>
-          </m:r>
-          <m:r>
-            <m:rPr>
-              <m:sty m:val="bi"/>
-            </m:rPr>
-            <w:rPr>
-              <w:rFonts w:ascii="Cambria Math" w:hAnsi="Cambria Math"/>
-              <w:sz w:val="24"/>
-              <w:szCs w:val="24"/>
-            </w:rPr>
-            <m:t>e^(a)≤1</m:t>
+            <m:t>0≤e^(a)≤1</m:t>
           </m:r>
         </m:oMath>
       </m:oMathPara>
@@ -1066,7 +723,17 @@
           <w:sz w:val="24"/>
           <w:szCs w:val="24"/>
         </w:rPr>
-        <w:t xml:space="preserve"> the</w:t>
+        <w:t xml:space="preserve"> t</w:t>
+      </w:r>
+      <w:bookmarkStart w:id="0" w:name="_GoBack"/>
+      <w:bookmarkEnd w:id="0"/>
+      <w:r>
+        <w:rPr>
+          <w:rFonts w:eastAsiaTheme="minorEastAsia"/>
+          <w:sz w:val="24"/>
+          <w:szCs w:val="24"/>
+        </w:rPr>
+        <w:t>he</w:t>
       </w:r>
       <w:proofErr w:type="gramEnd"/>
       <w:r>
@@ -1132,8 +799,6 @@
       <w:r>
         <w:t>Mentoring</w:t>
       </w:r>
-      <w:bookmarkStart w:id="0" w:name="_GoBack"/>
-      <w:bookmarkEnd w:id="0"/>
     </w:p>
     <w:p>
       <w:pPr>
@@ -1146,6 +811,31 @@
       <w:r>
         <w:t>Was the candidate and exchange student (length, location, subject)</w:t>
       </w:r>
+    </w:p>
+    <w:p>
+      <w:pPr>
+        <w:pStyle w:val="ListParagraph"/>
+        <w:numPr>
+          <w:ilvl w:val="0"/>
+          <w:numId w:val="1"/>
+        </w:numPr>
+      </w:pPr>
+      <w:r>
+        <w:t xml:space="preserve">Also need to consider competition (level of competition </w:t>
+      </w:r>
+      <w:proofErr w:type="spellStart"/>
+      <w:r>
+        <w:t>e.g</w:t>
+      </w:r>
+      <w:proofErr w:type="spellEnd"/>
+      <w:r>
+        <w:t xml:space="preserve"> regional/national/international)</w:t>
+      </w:r>
+    </w:p>
+    <w:p>
+      <w:pPr>
+        <w:pStyle w:val="ListParagraph"/>
+      </w:pPr>
     </w:p>
     <w:sectPr>
       <w:pgSz w:w="11906" w:h="16838"/>

</xml_diff>